<commit_message>
Create Replace Constructor with Factory Method docs
</commit_message>
<xml_diff>
--- a/Patrick/Adapt Interface/Before/Before.docx
+++ b/Patrick/Adapt Interface/Before/Before.docx
@@ -34,7 +34,31 @@
     </w:p>
     <w:p>
       <w:r>
-        <w:t xml:space="preserve">Classes can implement an interface, however it may only provide code for some of the interface’s methods. This can lead to empty methods that need to be added in order for the code to compile, but don’t actually do anything on their own. This can cause less efficient communication as the empty classes are unnecessary from a reading standpoint, and can complicate the code by adding methods that don’t really do anything. The Adapter pattern can be used to simplify this code by adding a subclass that only supplies the required code. </w:t>
+        <w:t xml:space="preserve">Classes can implement an </w:t>
+      </w:r>
+      <w:proofErr w:type="gramStart"/>
+      <w:r>
+        <w:t>interface,</w:t>
+      </w:r>
+      <w:proofErr w:type="gramEnd"/>
+      <w:r>
+        <w:t xml:space="preserve"> however it may only provide code for some of the interface’s methods. This can lead to empty methods that need to be added </w:t>
+      </w:r>
+      <w:proofErr w:type="gramStart"/>
+      <w:r>
+        <w:t>in order for</w:t>
+      </w:r>
+      <w:proofErr w:type="gramEnd"/>
+      <w:r>
+        <w:t xml:space="preserve"> the code to compile, but don’t actually do anything on their own. This can cause less efficient communication as the empty classes are unnecessary from a reading </w:t>
+      </w:r>
+      <w:proofErr w:type="gramStart"/>
+      <w:r>
+        <w:t>standpoint, and</w:t>
+      </w:r>
+      <w:proofErr w:type="gramEnd"/>
+      <w:r>
+        <w:t xml:space="preserve"> can complicate the code by adding methods that don’t really do anything. The Adapter pattern can be used to simplify this code by adding a subclass that only supplies the required code. </w:t>
       </w:r>
     </w:p>
     <w:p>
@@ -114,296 +138,620 @@
       <w:r>
         <w:t>Supply instances of the Adapter to those that need it.</w:t>
       </w:r>
+    </w:p>
+    <w:p>
+      <w:pPr>
+        <w:rPr>
+          <w:b/>
+          <w:sz w:val="28"/>
+        </w:rPr>
+      </w:pPr>
+      <w:r>
+        <w:rPr>
+          <w:b/>
+          <w:sz w:val="28"/>
+        </w:rPr>
+        <w:t>Sample code to refactor</w:t>
+      </w:r>
+    </w:p>
+    <w:p>
+      <w:r>
+        <w:t xml:space="preserve">A website expands a card when the user drags their mouse on it to get more information. This functionality is implemented below. In this case, the </w:t>
+      </w:r>
+      <w:proofErr w:type="spellStart"/>
+      <w:proofErr w:type="gramStart"/>
+      <w:r>
+        <w:t>mouseMoved</w:t>
+      </w:r>
+      <w:proofErr w:type="spellEnd"/>
+      <w:r>
+        <w:t>(</w:t>
+      </w:r>
+      <w:proofErr w:type="gramEnd"/>
+      <w:r>
+        <w:t xml:space="preserve">) method is empty. </w:t>
+      </w:r>
+    </w:p>
+    <w:p>
+      <w:pPr>
+        <w:rPr>
+          <w:rFonts w:ascii="Consolas" w:hAnsi="Consolas"/>
+        </w:rPr>
+      </w:pPr>
+      <w:r>
+        <w:rPr>
+          <w:rFonts w:ascii="Consolas" w:hAnsi="Consolas"/>
+        </w:rPr>
+        <w:t xml:space="preserve">public class </w:t>
+      </w:r>
+      <w:proofErr w:type="spellStart"/>
+      <w:r>
+        <w:rPr>
+          <w:rFonts w:ascii="Consolas" w:hAnsi="Consolas"/>
+        </w:rPr>
+        <w:t>CardComponent</w:t>
+      </w:r>
+      <w:proofErr w:type="spellEnd"/>
+      <w:r>
+        <w:rPr>
+          <w:rFonts w:ascii="Consolas" w:hAnsi="Consolas"/>
+        </w:rPr>
+        <w:t xml:space="preserve"> extends Container implements </w:t>
+      </w:r>
+      <w:proofErr w:type="spellStart"/>
+      <w:r>
+        <w:rPr>
+          <w:rFonts w:ascii="Consolas" w:hAnsi="Consolas"/>
+        </w:rPr>
+        <w:t>MouseMotionListener</w:t>
+      </w:r>
+      <w:proofErr w:type="spellEnd"/>
+      <w:r>
+        <w:rPr>
+          <w:rFonts w:ascii="Consolas" w:hAnsi="Consolas"/>
+        </w:rPr>
+        <w:t xml:space="preserve"> ...</w:t>
+      </w:r>
+    </w:p>
+    <w:p>
+      <w:pPr>
+        <w:rPr>
+          <w:rFonts w:ascii="Consolas" w:hAnsi="Consolas"/>
+        </w:rPr>
+      </w:pPr>
+      <w:r>
+        <w:rPr>
+          <w:rFonts w:ascii="Consolas" w:hAnsi="Consolas"/>
+        </w:rPr>
+        <w:t xml:space="preserve"> public </w:t>
+      </w:r>
+      <w:proofErr w:type="spellStart"/>
+      <w:proofErr w:type="gramStart"/>
+      <w:r>
+        <w:rPr>
+          <w:rFonts w:ascii="Consolas" w:hAnsi="Consolas"/>
+        </w:rPr>
+        <w:t>CardComponent</w:t>
+      </w:r>
+      <w:proofErr w:type="spellEnd"/>
+      <w:r>
+        <w:rPr>
+          <w:rFonts w:ascii="Consolas" w:hAnsi="Consolas"/>
+        </w:rPr>
+        <w:t>(</w:t>
+      </w:r>
+      <w:proofErr w:type="gramEnd"/>
+      <w:r>
+        <w:rPr>
+          <w:rFonts w:ascii="Consolas" w:hAnsi="Consolas"/>
+        </w:rPr>
+        <w:t xml:space="preserve">Card </w:t>
+      </w:r>
+      <w:proofErr w:type="spellStart"/>
+      <w:r>
+        <w:rPr>
+          <w:rFonts w:ascii="Consolas" w:hAnsi="Consolas"/>
+        </w:rPr>
+        <w:t>card,Explanations</w:t>
+      </w:r>
+      <w:proofErr w:type="spellEnd"/>
+      <w:r>
+        <w:rPr>
+          <w:rFonts w:ascii="Consolas" w:hAnsi="Consolas"/>
+        </w:rPr>
+        <w:t xml:space="preserve"> explanations) {</w:t>
+      </w:r>
+    </w:p>
+    <w:p>
+      <w:pPr>
+        <w:rPr>
+          <w:rFonts w:ascii="Consolas" w:hAnsi="Consolas"/>
+        </w:rPr>
+      </w:pPr>
+      <w:r>
+        <w:rPr>
+          <w:rFonts w:ascii="Consolas" w:hAnsi="Consolas"/>
+        </w:rPr>
+        <w:t xml:space="preserve"> ...</w:t>
+      </w:r>
+    </w:p>
+    <w:p>
+      <w:pPr>
+        <w:rPr>
+          <w:rFonts w:ascii="Consolas" w:hAnsi="Consolas"/>
+        </w:rPr>
+      </w:pPr>
+      <w:r>
+        <w:rPr>
+          <w:rFonts w:ascii="Consolas" w:hAnsi="Consolas"/>
+        </w:rPr>
+        <w:t xml:space="preserve"> </w:t>
+      </w:r>
+      <w:proofErr w:type="spellStart"/>
+      <w:r>
+        <w:rPr>
+          <w:rFonts w:ascii="Consolas" w:hAnsi="Consolas"/>
+        </w:rPr>
+        <w:t>addMouseMotionListener</w:t>
+      </w:r>
+      <w:proofErr w:type="spellEnd"/>
+      <w:r>
+        <w:rPr>
+          <w:rFonts w:ascii="Consolas" w:hAnsi="Consolas"/>
+        </w:rPr>
+        <w:t>(this);</w:t>
+      </w:r>
+    </w:p>
+    <w:p>
+      <w:pPr>
+        <w:rPr>
+          <w:rFonts w:ascii="Consolas" w:hAnsi="Consolas"/>
+        </w:rPr>
+      </w:pPr>
+      <w:r>
+        <w:rPr>
+          <w:rFonts w:ascii="Consolas" w:hAnsi="Consolas"/>
+        </w:rPr>
+        <w:t xml:space="preserve"> }</w:t>
+      </w:r>
+    </w:p>
+    <w:p>
+      <w:pPr>
+        <w:rPr>
+          <w:rFonts w:ascii="Consolas" w:hAnsi="Consolas"/>
+        </w:rPr>
+      </w:pPr>
+      <w:r>
+        <w:rPr>
+          <w:rFonts w:ascii="Consolas" w:hAnsi="Consolas"/>
+        </w:rPr>
+        <w:t xml:space="preserve"> public void </w:t>
+      </w:r>
+      <w:proofErr w:type="spellStart"/>
+      <w:proofErr w:type="gramStart"/>
+      <w:r>
+        <w:rPr>
+          <w:rFonts w:ascii="Consolas" w:hAnsi="Consolas"/>
+        </w:rPr>
+        <w:t>mouseDragged</w:t>
+      </w:r>
+      <w:proofErr w:type="spellEnd"/>
+      <w:r>
+        <w:rPr>
+          <w:rFonts w:ascii="Consolas" w:hAnsi="Consolas"/>
+        </w:rPr>
+        <w:t>(</w:t>
+      </w:r>
+      <w:proofErr w:type="spellStart"/>
+      <w:proofErr w:type="gramEnd"/>
+      <w:r>
+        <w:rPr>
+          <w:rFonts w:ascii="Consolas" w:hAnsi="Consolas"/>
+        </w:rPr>
+        <w:t>MouseEvent</w:t>
+      </w:r>
+      <w:proofErr w:type="spellEnd"/>
+      <w:r>
+        <w:rPr>
+          <w:rFonts w:ascii="Consolas" w:hAnsi="Consolas"/>
+        </w:rPr>
+        <w:t xml:space="preserve"> e) {</w:t>
+      </w:r>
+    </w:p>
+    <w:p>
+      <w:pPr>
+        <w:rPr>
+          <w:rFonts w:ascii="Consolas" w:hAnsi="Consolas"/>
+        </w:rPr>
+      </w:pPr>
+      <w:r>
+        <w:rPr>
+          <w:rFonts w:ascii="Consolas" w:hAnsi="Consolas"/>
+        </w:rPr>
+        <w:t xml:space="preserve"> </w:t>
+      </w:r>
+      <w:r>
+        <w:rPr>
+          <w:rFonts w:ascii="Consolas" w:hAnsi="Consolas"/>
+        </w:rPr>
+        <w:tab/>
+      </w:r>
+      <w:proofErr w:type="spellStart"/>
+      <w:proofErr w:type="gramStart"/>
+      <w:r>
+        <w:rPr>
+          <w:rFonts w:ascii="Consolas" w:hAnsi="Consolas"/>
+        </w:rPr>
+        <w:t>e.consume</w:t>
+      </w:r>
+      <w:proofErr w:type="spellEnd"/>
+      <w:proofErr w:type="gramEnd"/>
+      <w:r>
+        <w:rPr>
+          <w:rFonts w:ascii="Consolas" w:hAnsi="Consolas"/>
+        </w:rPr>
+        <w:t>();</w:t>
+      </w:r>
+    </w:p>
+    <w:p>
+      <w:pPr>
+        <w:rPr>
+          <w:rFonts w:ascii="Consolas" w:hAnsi="Consolas"/>
+        </w:rPr>
+      </w:pPr>
+      <w:r>
+        <w:rPr>
+          <w:rFonts w:ascii="Consolas" w:hAnsi="Consolas"/>
+        </w:rPr>
+        <w:t xml:space="preserve"> </w:t>
+      </w:r>
+      <w:r>
+        <w:rPr>
+          <w:rFonts w:ascii="Consolas" w:hAnsi="Consolas"/>
+        </w:rPr>
+        <w:tab/>
+      </w:r>
+      <w:proofErr w:type="spellStart"/>
+      <w:r>
+        <w:rPr>
+          <w:rFonts w:ascii="Consolas" w:hAnsi="Consolas"/>
+        </w:rPr>
+        <w:t>dragPos.x</w:t>
+      </w:r>
+      <w:proofErr w:type="spellEnd"/>
+      <w:r>
+        <w:rPr>
+          <w:rFonts w:ascii="Consolas" w:hAnsi="Consolas"/>
+        </w:rPr>
+        <w:t xml:space="preserve"> = </w:t>
+      </w:r>
+      <w:proofErr w:type="spellStart"/>
+      <w:proofErr w:type="gramStart"/>
+      <w:r>
+        <w:rPr>
+          <w:rFonts w:ascii="Consolas" w:hAnsi="Consolas"/>
+        </w:rPr>
+        <w:t>e.getX</w:t>
+      </w:r>
+      <w:proofErr w:type="spellEnd"/>
+      <w:proofErr w:type="gramEnd"/>
+      <w:r>
+        <w:rPr>
+          <w:rFonts w:ascii="Consolas" w:hAnsi="Consolas"/>
+        </w:rPr>
+        <w:t>();</w:t>
+      </w:r>
+    </w:p>
+    <w:p>
+      <w:pPr>
+        <w:rPr>
+          <w:rFonts w:ascii="Consolas" w:hAnsi="Consolas"/>
+        </w:rPr>
+      </w:pPr>
+      <w:r>
+        <w:rPr>
+          <w:rFonts w:ascii="Consolas" w:hAnsi="Consolas"/>
+        </w:rPr>
+        <w:t xml:space="preserve"> </w:t>
+      </w:r>
+      <w:r>
+        <w:rPr>
+          <w:rFonts w:ascii="Consolas" w:hAnsi="Consolas"/>
+        </w:rPr>
+        <w:tab/>
+      </w:r>
+      <w:proofErr w:type="spellStart"/>
+      <w:r>
+        <w:rPr>
+          <w:rFonts w:ascii="Consolas" w:hAnsi="Consolas"/>
+        </w:rPr>
+        <w:t>dragPos.y</w:t>
+      </w:r>
+      <w:proofErr w:type="spellEnd"/>
+      <w:r>
+        <w:rPr>
+          <w:rFonts w:ascii="Consolas" w:hAnsi="Consolas"/>
+        </w:rPr>
+        <w:t xml:space="preserve"> = </w:t>
+      </w:r>
+      <w:proofErr w:type="spellStart"/>
+      <w:proofErr w:type="gramStart"/>
+      <w:r>
+        <w:rPr>
+          <w:rFonts w:ascii="Consolas" w:hAnsi="Consolas"/>
+        </w:rPr>
+        <w:t>e.getY</w:t>
+      </w:r>
+      <w:proofErr w:type="spellEnd"/>
+      <w:proofErr w:type="gramEnd"/>
+      <w:r>
+        <w:rPr>
+          <w:rFonts w:ascii="Consolas" w:hAnsi="Consolas"/>
+        </w:rPr>
+        <w:t>();</w:t>
+      </w:r>
+    </w:p>
+    <w:p>
+      <w:pPr>
+        <w:rPr>
+          <w:rFonts w:ascii="Consolas" w:hAnsi="Consolas"/>
+        </w:rPr>
+      </w:pPr>
+      <w:r>
+        <w:rPr>
+          <w:rFonts w:ascii="Consolas" w:hAnsi="Consolas"/>
+        </w:rPr>
+        <w:t xml:space="preserve"> </w:t>
+      </w:r>
+      <w:r>
+        <w:rPr>
+          <w:rFonts w:ascii="Consolas" w:hAnsi="Consolas"/>
+        </w:rPr>
+        <w:tab/>
+      </w:r>
+      <w:proofErr w:type="spellStart"/>
+      <w:r>
+        <w:rPr>
+          <w:rFonts w:ascii="Consolas" w:hAnsi="Consolas"/>
+        </w:rPr>
+        <w:t>setLocation</w:t>
+      </w:r>
+      <w:proofErr w:type="spellEnd"/>
+      <w:r>
+        <w:rPr>
+          <w:rFonts w:ascii="Consolas" w:hAnsi="Consolas"/>
+        </w:rPr>
+        <w:t>(</w:t>
+      </w:r>
+      <w:proofErr w:type="spellStart"/>
+      <w:r>
+        <w:rPr>
+          <w:rFonts w:ascii="Consolas" w:hAnsi="Consolas"/>
+        </w:rPr>
+        <w:t>getLocation</w:t>
+      </w:r>
+      <w:proofErr w:type="spellEnd"/>
+      <w:r>
+        <w:rPr>
+          <w:rFonts w:ascii="Consolas" w:hAnsi="Consolas"/>
+        </w:rPr>
+        <w:t>().</w:t>
+      </w:r>
+      <w:proofErr w:type="spellStart"/>
+      <w:r>
+        <w:rPr>
+          <w:rFonts w:ascii="Consolas" w:hAnsi="Consolas"/>
+        </w:rPr>
+        <w:t>x+</w:t>
+      </w:r>
+      <w:proofErr w:type="gramStart"/>
+      <w:r>
+        <w:rPr>
+          <w:rFonts w:ascii="Consolas" w:hAnsi="Consolas"/>
+        </w:rPr>
+        <w:t>e.getX</w:t>
+      </w:r>
+      <w:proofErr w:type="spellEnd"/>
+      <w:proofErr w:type="gramEnd"/>
+      <w:r>
+        <w:rPr>
+          <w:rFonts w:ascii="Consolas" w:hAnsi="Consolas"/>
+        </w:rPr>
+        <w:t>()-</w:t>
+      </w:r>
+      <w:proofErr w:type="spellStart"/>
+      <w:r>
+        <w:rPr>
+          <w:rFonts w:ascii="Consolas" w:hAnsi="Consolas"/>
+        </w:rPr>
+        <w:t>currPos.x</w:t>
+      </w:r>
+      <w:proofErr w:type="spellEnd"/>
+      <w:r>
+        <w:rPr>
+          <w:rFonts w:ascii="Consolas" w:hAnsi="Consolas"/>
+        </w:rPr>
+        <w:t>,</w:t>
+      </w:r>
+    </w:p>
+    <w:p>
+      <w:pPr>
+        <w:rPr>
+          <w:rFonts w:ascii="Consolas" w:hAnsi="Consolas"/>
+        </w:rPr>
+      </w:pPr>
+      <w:r>
+        <w:rPr>
+          <w:rFonts w:ascii="Consolas" w:hAnsi="Consolas"/>
+        </w:rPr>
+        <w:t xml:space="preserve"> </w:t>
+      </w:r>
+      <w:r>
+        <w:rPr>
+          <w:rFonts w:ascii="Consolas" w:hAnsi="Consolas"/>
+        </w:rPr>
+        <w:tab/>
+      </w:r>
+      <w:proofErr w:type="spellStart"/>
+      <w:r>
+        <w:rPr>
+          <w:rFonts w:ascii="Consolas" w:hAnsi="Consolas"/>
+        </w:rPr>
+        <w:t>getLocation</w:t>
+      </w:r>
+      <w:proofErr w:type="spellEnd"/>
+      <w:r>
+        <w:rPr>
+          <w:rFonts w:ascii="Consolas" w:hAnsi="Consolas"/>
+        </w:rPr>
+        <w:t>(</w:t>
+      </w:r>
+      <w:proofErr w:type="gramStart"/>
+      <w:r>
+        <w:rPr>
+          <w:rFonts w:ascii="Consolas" w:hAnsi="Consolas"/>
+        </w:rPr>
+        <w:t>).</w:t>
+      </w:r>
+      <w:proofErr w:type="spellStart"/>
+      <w:r>
+        <w:rPr>
+          <w:rFonts w:ascii="Consolas" w:hAnsi="Consolas"/>
+        </w:rPr>
+        <w:t>y</w:t>
+      </w:r>
+      <w:proofErr w:type="gramEnd"/>
+      <w:r>
+        <w:rPr>
+          <w:rFonts w:ascii="Consolas" w:hAnsi="Consolas"/>
+        </w:rPr>
+        <w:t>+e.getY</w:t>
+      </w:r>
+      <w:proofErr w:type="spellEnd"/>
+      <w:r>
+        <w:rPr>
+          <w:rFonts w:ascii="Consolas" w:hAnsi="Consolas"/>
+        </w:rPr>
+        <w:t>()-</w:t>
+      </w:r>
+      <w:proofErr w:type="spellStart"/>
+      <w:r>
+        <w:rPr>
+          <w:rFonts w:ascii="Consolas" w:hAnsi="Consolas"/>
+        </w:rPr>
+        <w:t>currPos.y</w:t>
+      </w:r>
+      <w:proofErr w:type="spellEnd"/>
+      <w:r>
+        <w:rPr>
+          <w:rFonts w:ascii="Consolas" w:hAnsi="Consolas"/>
+        </w:rPr>
+        <w:t>);</w:t>
+      </w:r>
+    </w:p>
+    <w:p>
+      <w:pPr>
+        <w:rPr>
+          <w:rFonts w:ascii="Consolas" w:hAnsi="Consolas"/>
+        </w:rPr>
+      </w:pPr>
+      <w:r>
+        <w:rPr>
+          <w:rFonts w:ascii="Consolas" w:hAnsi="Consolas"/>
+        </w:rPr>
+        <w:t xml:space="preserve"> </w:t>
+      </w:r>
+      <w:r>
+        <w:rPr>
+          <w:rFonts w:ascii="Consolas" w:hAnsi="Consolas"/>
+        </w:rPr>
+        <w:tab/>
+      </w:r>
+      <w:proofErr w:type="gramStart"/>
+      <w:r>
+        <w:rPr>
+          <w:rFonts w:ascii="Consolas" w:hAnsi="Consolas"/>
+        </w:rPr>
+        <w:t>repaint(</w:t>
+      </w:r>
+      <w:proofErr w:type="gramEnd"/>
+      <w:r>
+        <w:rPr>
+          <w:rFonts w:ascii="Consolas" w:hAnsi="Consolas"/>
+        </w:rPr>
+        <w:t>);</w:t>
+      </w:r>
+    </w:p>
+    <w:p>
+      <w:pPr>
+        <w:rPr>
+          <w:rFonts w:ascii="Consolas" w:hAnsi="Consolas"/>
+        </w:rPr>
+      </w:pPr>
+      <w:r>
+        <w:rPr>
+          <w:rFonts w:ascii="Consolas" w:hAnsi="Consolas"/>
+        </w:rPr>
+        <w:t xml:space="preserve"> }</w:t>
+      </w:r>
+    </w:p>
+    <w:p>
+      <w:pPr>
+        <w:rPr>
+          <w:rFonts w:ascii="Consolas" w:hAnsi="Consolas"/>
+        </w:rPr>
+      </w:pPr>
+      <w:r>
+        <w:rPr>
+          <w:rFonts w:ascii="Consolas" w:hAnsi="Consolas"/>
+        </w:rPr>
+        <w:t xml:space="preserve"> public void </w:t>
+      </w:r>
+      <w:proofErr w:type="spellStart"/>
+      <w:proofErr w:type="gramStart"/>
+      <w:r>
+        <w:rPr>
+          <w:rFonts w:ascii="Consolas" w:hAnsi="Consolas"/>
+        </w:rPr>
+        <w:t>mouseMoved</w:t>
+      </w:r>
+      <w:proofErr w:type="spellEnd"/>
+      <w:r>
+        <w:rPr>
+          <w:rFonts w:ascii="Consolas" w:hAnsi="Consolas"/>
+        </w:rPr>
+        <w:t>(</w:t>
+      </w:r>
+      <w:proofErr w:type="spellStart"/>
+      <w:proofErr w:type="gramEnd"/>
+      <w:r>
+        <w:rPr>
+          <w:rFonts w:ascii="Consolas" w:hAnsi="Consolas"/>
+        </w:rPr>
+        <w:t>MouseEvent</w:t>
+      </w:r>
+      <w:proofErr w:type="spellEnd"/>
+      <w:r>
+        <w:rPr>
+          <w:rFonts w:ascii="Consolas" w:hAnsi="Consolas"/>
+        </w:rPr>
+        <w:t xml:space="preserve"> e) {</w:t>
+      </w:r>
+    </w:p>
+    <w:p>
+      <w:pPr>
+        <w:rPr>
+          <w:rFonts w:ascii="Consolas" w:hAnsi="Consolas"/>
+        </w:rPr>
+      </w:pPr>
+      <w:r>
+        <w:rPr>
+          <w:rFonts w:ascii="Consolas" w:hAnsi="Consolas"/>
+        </w:rPr>
+        <w:t xml:space="preserve"> }</w:t>
+      </w:r>
       <w:bookmarkStart w:id="0" w:name="_GoBack"/>
       <w:bookmarkEnd w:id="0"/>
-    </w:p>
-    <w:p/>
-    <w:p>
-      <w:pPr>
-        <w:rPr>
-          <w:b/>
-          <w:sz w:val="28"/>
-        </w:rPr>
-      </w:pPr>
-      <w:r>
-        <w:rPr>
-          <w:b/>
-          <w:sz w:val="28"/>
-        </w:rPr>
-        <w:t>Sample code to refactor</w:t>
-      </w:r>
-    </w:p>
-    <w:p>
-      <w:r>
-        <w:t xml:space="preserve">A website expands a card when the user drags their mouse on it to get more information. This functionality is implemented below. In this case, the mouseMoved() method is empty. </w:t>
-      </w:r>
-    </w:p>
-    <w:p>
-      <w:pPr>
-        <w:rPr>
-          <w:rFonts w:ascii="Consolas" w:hAnsi="Consolas"/>
-        </w:rPr>
-      </w:pPr>
-      <w:r>
-        <w:rPr>
-          <w:rFonts w:ascii="Consolas" w:hAnsi="Consolas"/>
-        </w:rPr>
-        <w:t>public class CardComponent extends Container implements MouseMotionListener ...</w:t>
-      </w:r>
-    </w:p>
-    <w:p>
-      <w:pPr>
-        <w:rPr>
-          <w:rFonts w:ascii="Consolas" w:hAnsi="Consolas"/>
-        </w:rPr>
-      </w:pPr>
-      <w:r>
-        <w:rPr>
-          <w:rFonts w:ascii="Consolas" w:hAnsi="Consolas"/>
-        </w:rPr>
-        <w:t xml:space="preserve"> public CardComponent(Card card,Explanations explanations) {</w:t>
-      </w:r>
-    </w:p>
-    <w:p>
-      <w:pPr>
-        <w:rPr>
-          <w:rFonts w:ascii="Consolas" w:hAnsi="Consolas"/>
-        </w:rPr>
-      </w:pPr>
-      <w:r>
-        <w:rPr>
-          <w:rFonts w:ascii="Consolas" w:hAnsi="Consolas"/>
-        </w:rPr>
-        <w:t xml:space="preserve"> ...</w:t>
-      </w:r>
-    </w:p>
-    <w:p>
-      <w:pPr>
-        <w:rPr>
-          <w:rFonts w:ascii="Consolas" w:hAnsi="Consolas"/>
-        </w:rPr>
-      </w:pPr>
-      <w:r>
-        <w:rPr>
-          <w:rFonts w:ascii="Consolas" w:hAnsi="Consolas"/>
-        </w:rPr>
-        <w:t xml:space="preserve"> addMouseMotionListener(this);</w:t>
-      </w:r>
-    </w:p>
-    <w:p>
-      <w:pPr>
-        <w:rPr>
-          <w:rFonts w:ascii="Consolas" w:hAnsi="Consolas"/>
-        </w:rPr>
-      </w:pPr>
-      <w:r>
-        <w:rPr>
-          <w:rFonts w:ascii="Consolas" w:hAnsi="Consolas"/>
-        </w:rPr>
-        <w:t xml:space="preserve"> }</w:t>
-      </w:r>
-    </w:p>
-    <w:p>
-      <w:pPr>
-        <w:rPr>
-          <w:rFonts w:ascii="Consolas" w:hAnsi="Consolas"/>
-        </w:rPr>
-      </w:pPr>
-      <w:r>
-        <w:rPr>
-          <w:rFonts w:ascii="Consolas" w:hAnsi="Consolas"/>
-        </w:rPr>
-        <w:t xml:space="preserve"> public void mouseDragged(MouseEvent e) {</w:t>
-      </w:r>
-    </w:p>
-    <w:p>
-      <w:pPr>
-        <w:rPr>
-          <w:rFonts w:ascii="Consolas" w:hAnsi="Consolas"/>
-        </w:rPr>
-      </w:pPr>
-      <w:r>
-        <w:rPr>
-          <w:rFonts w:ascii="Consolas" w:hAnsi="Consolas"/>
-        </w:rPr>
-        <w:t xml:space="preserve"> </w:t>
-      </w:r>
-      <w:r>
-        <w:rPr>
-          <w:rFonts w:ascii="Consolas" w:hAnsi="Consolas"/>
-        </w:rPr>
-        <w:tab/>
-      </w:r>
-      <w:r>
-        <w:rPr>
-          <w:rFonts w:ascii="Consolas" w:hAnsi="Consolas"/>
-        </w:rPr>
-        <w:t>e.consume();</w:t>
-      </w:r>
-    </w:p>
-    <w:p>
-      <w:pPr>
-        <w:rPr>
-          <w:rFonts w:ascii="Consolas" w:hAnsi="Consolas"/>
-        </w:rPr>
-      </w:pPr>
-      <w:r>
-        <w:rPr>
-          <w:rFonts w:ascii="Consolas" w:hAnsi="Consolas"/>
-        </w:rPr>
-        <w:t xml:space="preserve"> </w:t>
-      </w:r>
-      <w:r>
-        <w:rPr>
-          <w:rFonts w:ascii="Consolas" w:hAnsi="Consolas"/>
-        </w:rPr>
-        <w:tab/>
-      </w:r>
-      <w:r>
-        <w:rPr>
-          <w:rFonts w:ascii="Consolas" w:hAnsi="Consolas"/>
-        </w:rPr>
-        <w:t>dragPos.x = e.getX();</w:t>
-      </w:r>
-    </w:p>
-    <w:p>
-      <w:pPr>
-        <w:rPr>
-          <w:rFonts w:ascii="Consolas" w:hAnsi="Consolas"/>
-        </w:rPr>
-      </w:pPr>
-      <w:r>
-        <w:rPr>
-          <w:rFonts w:ascii="Consolas" w:hAnsi="Consolas"/>
-        </w:rPr>
-        <w:t xml:space="preserve"> </w:t>
-      </w:r>
-      <w:r>
-        <w:rPr>
-          <w:rFonts w:ascii="Consolas" w:hAnsi="Consolas"/>
-        </w:rPr>
-        <w:tab/>
-      </w:r>
-      <w:r>
-        <w:rPr>
-          <w:rFonts w:ascii="Consolas" w:hAnsi="Consolas"/>
-        </w:rPr>
-        <w:t>dragPos.y = e.getY();</w:t>
-      </w:r>
-    </w:p>
-    <w:p>
-      <w:pPr>
-        <w:rPr>
-          <w:rFonts w:ascii="Consolas" w:hAnsi="Consolas"/>
-        </w:rPr>
-      </w:pPr>
-      <w:r>
-        <w:rPr>
-          <w:rFonts w:ascii="Consolas" w:hAnsi="Consolas"/>
-        </w:rPr>
-        <w:t xml:space="preserve"> </w:t>
-      </w:r>
-      <w:r>
-        <w:rPr>
-          <w:rFonts w:ascii="Consolas" w:hAnsi="Consolas"/>
-        </w:rPr>
-        <w:tab/>
-      </w:r>
-      <w:r>
-        <w:rPr>
-          <w:rFonts w:ascii="Consolas" w:hAnsi="Consolas"/>
-        </w:rPr>
-        <w:t>setLocation(getLocation().x+e.getX()-currPos.x,</w:t>
-      </w:r>
-    </w:p>
-    <w:p>
-      <w:pPr>
-        <w:rPr>
-          <w:rFonts w:ascii="Consolas" w:hAnsi="Consolas"/>
-        </w:rPr>
-      </w:pPr>
-      <w:r>
-        <w:rPr>
-          <w:rFonts w:ascii="Consolas" w:hAnsi="Consolas"/>
-        </w:rPr>
-        <w:t xml:space="preserve"> </w:t>
-      </w:r>
-      <w:r>
-        <w:rPr>
-          <w:rFonts w:ascii="Consolas" w:hAnsi="Consolas"/>
-        </w:rPr>
-        <w:tab/>
-      </w:r>
-      <w:r>
-        <w:rPr>
-          <w:rFonts w:ascii="Consolas" w:hAnsi="Consolas"/>
-        </w:rPr>
-        <w:t>getLocation().y+e.getY()-currPos.y);</w:t>
-      </w:r>
-    </w:p>
-    <w:p>
-      <w:pPr>
-        <w:rPr>
-          <w:rFonts w:ascii="Consolas" w:hAnsi="Consolas"/>
-        </w:rPr>
-      </w:pPr>
-      <w:r>
-        <w:rPr>
-          <w:rFonts w:ascii="Consolas" w:hAnsi="Consolas"/>
-        </w:rPr>
-        <w:t xml:space="preserve"> </w:t>
-      </w:r>
-      <w:r>
-        <w:rPr>
-          <w:rFonts w:ascii="Consolas" w:hAnsi="Consolas"/>
-        </w:rPr>
-        <w:tab/>
-      </w:r>
-      <w:r>
-        <w:rPr>
-          <w:rFonts w:ascii="Consolas" w:hAnsi="Consolas"/>
-        </w:rPr>
-        <w:t>repaint();</w:t>
-      </w:r>
-    </w:p>
-    <w:p>
-      <w:pPr>
-        <w:rPr>
-          <w:rFonts w:ascii="Consolas" w:hAnsi="Consolas"/>
-        </w:rPr>
-      </w:pPr>
-      <w:r>
-        <w:rPr>
-          <w:rFonts w:ascii="Consolas" w:hAnsi="Consolas"/>
-        </w:rPr>
-        <w:t xml:space="preserve"> }</w:t>
-      </w:r>
-    </w:p>
-    <w:p>
-      <w:pPr>
-        <w:rPr>
-          <w:rFonts w:ascii="Consolas" w:hAnsi="Consolas"/>
-        </w:rPr>
-      </w:pPr>
-      <w:r>
-        <w:rPr>
-          <w:rFonts w:ascii="Consolas" w:hAnsi="Consolas"/>
-        </w:rPr>
-        <w:t xml:space="preserve"> public void mouseMoved(MouseEvent e) {</w:t>
-      </w:r>
-    </w:p>
-    <w:p>
-      <w:pPr>
-        <w:rPr>
-          <w:rFonts w:ascii="Consolas" w:hAnsi="Consolas"/>
-        </w:rPr>
-      </w:pPr>
-      <w:r>
-        <w:rPr>
-          <w:rFonts w:ascii="Consolas" w:hAnsi="Consolas"/>
-        </w:rPr>
-        <w:t xml:space="preserve"> }</w:t>
-      </w:r>
     </w:p>
     <w:p>
       <w:pPr>
@@ -419,7 +767,6 @@
           <w:b/>
           <w:sz w:val="28"/>
         </w:rPr>
-        <w:lastRenderedPageBreak/>
         <w:t>Risks</w:t>
       </w:r>
     </w:p>
@@ -438,6 +785,7 @@
         <w:rPr>
           <w:rFonts w:ascii="Calibri" w:hAnsi="Calibri"/>
         </w:rPr>
+        <w:lastRenderedPageBreak/>
         <w:t xml:space="preserve">May complicate code due to numerous nested </w:t>
       </w:r>
       <w:r>

</xml_diff>